<commit_message>
11 - MySQL Assignment - 1 JAVA - Final Commit
</commit_message>
<xml_diff>
--- a/11 - MySQL Assignment - 1 JAVA/Assignment ID-08_MySQL_Assignment1_420652_AMITABHA_DAS.docx
+++ b/11 - MySQL Assignment - 1 JAVA/Assignment ID-08_MySQL_Assignment1_420652_AMITABHA_DAS.docx
@@ -1,39 +1,208 @@
 
 <file path=word/document.xml><?xml version="1.0" encoding="utf-8"?>
-<w:document xmlns:wpc="http://schemas.microsoft.com/office/word/2010/wordprocessingCanvas" xmlns:mc="http://schemas.openxmlformats.org/markup-compatibility/2006" xmlns:o="urn:schemas-microsoft-com:office:office" xmlns:r="http://schemas.openxmlformats.org/officeDocument/2006/relationships" xmlns:m="http://schemas.openxmlformats.org/officeDocument/2006/math" xmlns:v="urn:schemas-microsoft-com:vml" xmlns:wp14="http://schemas.microsoft.com/office/word/2010/wordprocessingDrawing" xmlns:wp="http://schemas.openxmlformats.org/drawingml/2006/wordprocessingDrawing" xmlns:w10="urn:schemas-microsoft-com:office:word" xmlns:w="http://schemas.openxmlformats.org/wordprocessingml/2006/main" xmlns:w14="http://schemas.microsoft.com/office/word/2010/wordml" xmlns:wpg="http://schemas.microsoft.com/office/word/2010/wordprocessingGroup" xmlns:wpi="http://schemas.microsoft.com/office/word/2010/wordprocessingInk" xmlns:wne="http://schemas.microsoft.com/office/word/2006/wordml" xmlns:wps="http://schemas.microsoft.com/office/word/2010/wordprocessingShape" mc:Ignorable="w14 wp14">
+<w:document xmlns:ve="http://schemas.openxmlformats.org/markup-compatibility/2006" xmlns:o="urn:schemas-microsoft-com:office:office" xmlns:r="http://schemas.openxmlformats.org/officeDocument/2006/relationships" xmlns:m="http://schemas.openxmlformats.org/officeDocument/2006/math" xmlns:v="urn:schemas-microsoft-com:vml" xmlns:wp="http://schemas.openxmlformats.org/drawingml/2006/wordprocessingDrawing" xmlns:w10="urn:schemas-microsoft-com:office:word" xmlns:w="http://schemas.openxmlformats.org/wordprocessingml/2006/main" xmlns:wne="http://schemas.microsoft.com/office/word/2006/wordml">
   <w:body>
     <w:p>
       <w:pPr>
         <w:spacing w:after="0"/>
         <w:rPr>
           <w:b/>
+          <w:sz w:val="32"/>
+          <w:u w:val="single"/>
+        </w:rPr>
+      </w:pPr>
+      <w:r>
+        <w:rPr>
+          <w:b/>
+          <w:sz w:val="32"/>
+          <w:u w:val="single"/>
+        </w:rPr>
+        <w:t>Assignment Attachment</w:t>
+      </w:r>
+    </w:p>
+    <w:p>
+      <w:pPr>
+        <w:spacing w:after="0"/>
+        <w:rPr>
+          <w:b/>
           <w:sz w:val="28"/>
           <w:u w:val="single"/>
         </w:rPr>
       </w:pPr>
-      <w:r>
+    </w:p>
+    <w:p>
+      <w:pPr>
+        <w:pStyle w:val="ListParagraph"/>
+        <w:numPr>
+          <w:ilvl w:val="0"/>
+          <w:numId w:val="1"/>
+        </w:numPr>
+        <w:rPr>
+          <w:b/>
+          <w:u w:val="single"/>
+        </w:rPr>
+      </w:pPr>
+      <w:r>
+        <w:rPr>
+          <w:b/>
+          <w:u w:val="single"/>
+        </w:rPr>
+        <w:t>DDL SCRIPT FILE TO CREATE THE TABLE</w:t>
+      </w:r>
+    </w:p>
+    <w:p>
+      <w:r>
+        <w:object w:dxaOrig="5520" w:dyaOrig="811">
+          <v:shapetype id="_x0000_t75" coordsize="21600,21600" o:spt="75" o:preferrelative="t" path="m@4@5l@4@11@9@11@9@5xe" filled="f" stroked="f">
+            <v:stroke joinstyle="miter"/>
+            <v:formulas>
+              <v:f eqn="if lineDrawn pixelLineWidth 0"/>
+              <v:f eqn="sum @0 1 0"/>
+              <v:f eqn="sum 0 0 @1"/>
+              <v:f eqn="prod @2 1 2"/>
+              <v:f eqn="prod @3 21600 pixelWidth"/>
+              <v:f eqn="prod @3 21600 pixelHeight"/>
+              <v:f eqn="sum @0 0 1"/>
+              <v:f eqn="prod @6 1 2"/>
+              <v:f eqn="prod @7 21600 pixelWidth"/>
+              <v:f eqn="sum @8 21600 0"/>
+              <v:f eqn="prod @7 21600 pixelHeight"/>
+              <v:f eqn="sum @10 21600 0"/>
+            </v:formulas>
+            <v:path o:extrusionok="f" gradientshapeok="t" o:connecttype="rect"/>
+            <o:lock v:ext="edit" aspectratio="t"/>
+          </v:shapetype>
+          <v:shape id="_x0000_i1025" type="#_x0000_t75" style="width:275.75pt;height:40.75pt" o:ole="">
+            <v:imagedata r:id="rId5" o:title=""/>
+          </v:shape>
+          <o:OLEObject Type="Embed" ProgID="Package" ShapeID="_x0000_i1025" DrawAspect="Content" ObjectID="_1599117965" r:id="rId6"/>
+        </w:object>
+      </w:r>
+    </w:p>
+    <w:p/>
+    <w:p>
+      <w:pPr>
+        <w:pStyle w:val="ListParagraph"/>
+        <w:numPr>
+          <w:ilvl w:val="0"/>
+          <w:numId w:val="1"/>
+        </w:numPr>
+        <w:rPr>
+          <w:b/>
+          <w:u w:val="single"/>
+        </w:rPr>
+      </w:pPr>
+      <w:r>
+        <w:rPr>
+          <w:b/>
+          <w:u w:val="single"/>
+        </w:rPr>
+        <w:t>INSERT SCRIPT FOR SAMPLE DUMP</w:t>
+      </w:r>
+    </w:p>
+    <w:p>
+      <w:r>
+        <w:object w:dxaOrig="6825" w:dyaOrig="811">
+          <v:shape id="_x0000_i1026" type="#_x0000_t75" style="width:341pt;height:40.75pt" o:ole="">
+            <v:imagedata r:id="rId7" o:title=""/>
+          </v:shape>
+          <o:OLEObject Type="Embed" ProgID="Package" ShapeID="_x0000_i1026" DrawAspect="Content" ObjectID="_1599117966" r:id="rId8"/>
+        </w:object>
+      </w:r>
+    </w:p>
+    <w:p>
+      <w:r>
+        <w:object w:dxaOrig="6975" w:dyaOrig="811">
+          <v:shape id="_x0000_i1027" type="#_x0000_t75" style="width:348.45pt;height:40.75pt" o:ole="">
+            <v:imagedata r:id="rId9" o:title=""/>
+          </v:shape>
+          <o:OLEObject Type="Embed" ProgID="Package" ShapeID="_x0000_i1027" DrawAspect="Content" ObjectID="_1599117967" r:id="rId10"/>
+        </w:object>
+      </w:r>
+    </w:p>
+    <w:p/>
+    <w:p>
+      <w:pPr>
+        <w:pStyle w:val="ListParagraph"/>
+        <w:numPr>
+          <w:ilvl w:val="0"/>
+          <w:numId w:val="1"/>
+        </w:numPr>
+        <w:rPr>
+          <w:b/>
+          <w:u w:val="single"/>
+        </w:rPr>
+      </w:pPr>
+      <w:r>
+        <w:rPr>
+          <w:b/>
+          <w:u w:val="single"/>
+        </w:rPr>
+        <w:t>SQL SCRIPTS FOR INSERT/UPDATE/DELETE OPERATIONS IN DATABASE</w:t>
+      </w:r>
+    </w:p>
+    <w:p>
+      <w:r>
+        <w:object w:dxaOrig="2176" w:dyaOrig="811">
+          <v:shape id="_x0000_i1028" type="#_x0000_t75" style="width:108.7pt;height:40.75pt" o:ole="">
+            <v:imagedata r:id="rId11" o:title=""/>
+          </v:shape>
+          <o:OLEObject Type="Embed" ProgID="Package" ShapeID="_x0000_i1028" DrawAspect="Content" ObjectID="_1599117968" r:id="rId12"/>
+        </w:object>
+      </w:r>
+    </w:p>
+    <w:p>
+      <w:pPr>
+        <w:pStyle w:val="ListParagraph"/>
+        <w:numPr>
+          <w:ilvl w:val="0"/>
+          <w:numId w:val="1"/>
+        </w:numPr>
+        <w:rPr>
+          <w:b/>
+          <w:u w:val="single"/>
+        </w:rPr>
+      </w:pPr>
+      <w:r>
+        <w:rPr>
+          <w:b/>
+          <w:u w:val="single"/>
+        </w:rPr>
+        <w:t xml:space="preserve">All files in the zip - </w:t>
+      </w:r>
+      <w:r>
+        <w:object w:dxaOrig="2776" w:dyaOrig="811">
+          <v:shape id="_x0000_i1029" type="#_x0000_t75" style="width:138.55pt;height:40.75pt" o:ole="">
+            <v:imagedata r:id="rId13" o:title=""/>
+          </v:shape>
+          <o:OLEObject Type="Embed" ProgID="Package" ShapeID="_x0000_i1029" DrawAspect="Content" ObjectID="_1599117969" r:id="rId14"/>
+        </w:object>
+      </w:r>
+      <w:r>
+        <w:rPr>
+          <w:b/>
+          <w:u w:val="single"/>
+        </w:rPr>
+        <w:br w:type="page"/>
+      </w:r>
+    </w:p>
+    <w:p>
+      <w:pPr>
+        <w:spacing w:after="0"/>
         <w:rPr>
           <w:b/>
           <w:sz w:val="28"/>
           <w:u w:val="single"/>
         </w:rPr>
-        <w:t>Assignment ZIP Attachment</w:t>
-      </w:r>
-    </w:p>
-    <w:p/>
-    <w:p>
-      <w:pPr>
-        <w:rPr>
-          <w:b/>
-          <w:u w:val="single"/>
-        </w:rPr>
-      </w:pPr>
-      <w:r>
-        <w:rPr>
-          <w:b/>
-          <w:u w:val="single"/>
-        </w:rPr>
-        <w:br w:type="page"/>
+      </w:pPr>
+      <w:r>
+        <w:rPr>
+          <w:b/>
+          <w:sz w:val="28"/>
+          <w:u w:val="single"/>
+        </w:rPr>
+        <w:lastRenderedPageBreak/>
+        <w:t xml:space="preserve">Output Screenshots - </w:t>
       </w:r>
     </w:p>
     <w:p>
@@ -48,43 +217,161 @@
     </w:p>
     <w:p>
       <w:pPr>
+        <w:pStyle w:val="ListParagraph"/>
+        <w:numPr>
+          <w:ilvl w:val="0"/>
+          <w:numId w:val="1"/>
+        </w:numPr>
         <w:spacing w:after="0"/>
-      </w:pPr>
-    </w:p>
-    <w:p>
-      <w:pPr>
-        <w:spacing w:after="0"/>
-        <w:rPr>
-          <w:b/>
-          <w:sz w:val="28"/>
-          <w:u w:val="single"/>
-        </w:rPr>
-      </w:pPr>
-      <w:r>
-        <w:rPr>
-          <w:b/>
-          <w:sz w:val="28"/>
-          <w:u w:val="single"/>
-        </w:rPr>
-        <w:t xml:space="preserve">Output Screenshots - </w:t>
-      </w:r>
-    </w:p>
-    <w:p>
-      <w:pPr>
-        <w:spacing w:after="0"/>
-      </w:pPr>
-    </w:p>
-    <w:p>
-      <w:pPr>
-        <w:spacing w:after="0"/>
-      </w:pPr>
-    </w:p>
-    <w:p>
-      <w:pPr>
-        <w:spacing w:after="0"/>
+        <w:rPr>
+          <w:b/>
+          <w:color w:val="FF0000"/>
+          <w:u w:val="single"/>
+        </w:rPr>
       </w:pPr>
       <w:bookmarkStart w:id="0" w:name="_GoBack"/>
       <w:bookmarkEnd w:id="0"/>
+      <w:r>
+        <w:rPr>
+          <w:b/>
+          <w:color w:val="FF0000"/>
+          <w:u w:val="single"/>
+        </w:rPr>
+        <w:t xml:space="preserve">BOOK_TABLE - </w:t>
+      </w:r>
+    </w:p>
+    <w:p>
+      <w:pPr>
+        <w:spacing w:after="0"/>
+      </w:pPr>
+      <w:r>
+        <w:rPr>
+          <w:noProof/>
+        </w:rPr>
+        <w:drawing>
+          <wp:inline distT="0" distB="0" distL="0" distR="0">
+            <wp:extent cx="5943600" cy="2230084"/>
+            <wp:effectExtent l="19050" t="0" r="0" b="0"/>
+            <wp:docPr id="9" name="Picture 9"/>
+            <wp:cNvGraphicFramePr>
+              <a:graphicFrameLocks xmlns:a="http://schemas.openxmlformats.org/drawingml/2006/main" noChangeAspect="1"/>
+            </wp:cNvGraphicFramePr>
+            <a:graphic xmlns:a="http://schemas.openxmlformats.org/drawingml/2006/main">
+              <a:graphicData uri="http://schemas.openxmlformats.org/drawingml/2006/picture">
+                <pic:pic xmlns:pic="http://schemas.openxmlformats.org/drawingml/2006/picture">
+                  <pic:nvPicPr>
+                    <pic:cNvPr id="0" name="Picture 9"/>
+                    <pic:cNvPicPr>
+                      <a:picLocks noChangeAspect="1" noChangeArrowheads="1"/>
+                    </pic:cNvPicPr>
+                  </pic:nvPicPr>
+                  <pic:blipFill>
+                    <a:blip r:embed="rId15" cstate="print"/>
+                    <a:srcRect/>
+                    <a:stretch>
+                      <a:fillRect/>
+                    </a:stretch>
+                  </pic:blipFill>
+                  <pic:spPr bwMode="auto">
+                    <a:xfrm>
+                      <a:off x="0" y="0"/>
+                      <a:ext cx="5943600" cy="2230084"/>
+                    </a:xfrm>
+                    <a:prstGeom prst="rect">
+                      <a:avLst/>
+                    </a:prstGeom>
+                    <a:noFill/>
+                    <a:ln w="9525">
+                      <a:noFill/>
+                      <a:miter lim="800000"/>
+                      <a:headEnd/>
+                      <a:tailEnd/>
+                    </a:ln>
+                  </pic:spPr>
+                </pic:pic>
+              </a:graphicData>
+            </a:graphic>
+          </wp:inline>
+        </w:drawing>
+      </w:r>
+    </w:p>
+    <w:p>
+      <w:pPr>
+        <w:pStyle w:val="ListParagraph"/>
+        <w:numPr>
+          <w:ilvl w:val="0"/>
+          <w:numId w:val="1"/>
+        </w:numPr>
+        <w:spacing w:after="0"/>
+        <w:rPr>
+          <w:b/>
+          <w:color w:val="FF0000"/>
+          <w:u w:val="single"/>
+        </w:rPr>
+      </w:pPr>
+      <w:r>
+        <w:rPr>
+          <w:b/>
+          <w:color w:val="FF0000"/>
+          <w:u w:val="single"/>
+        </w:rPr>
+        <w:t xml:space="preserve">SUBJECT_TABLE - </w:t>
+      </w:r>
+    </w:p>
+    <w:p>
+      <w:pPr>
+        <w:spacing w:after="0"/>
+      </w:pPr>
+      <w:r>
+        <w:rPr>
+          <w:noProof/>
+        </w:rPr>
+        <w:drawing>
+          <wp:inline distT="0" distB="0" distL="0" distR="0">
+            <wp:extent cx="3890645" cy="1561465"/>
+            <wp:effectExtent l="19050" t="0" r="0" b="0"/>
+            <wp:docPr id="18" name="Picture 18"/>
+            <wp:cNvGraphicFramePr>
+              <a:graphicFrameLocks xmlns:a="http://schemas.openxmlformats.org/drawingml/2006/main" noChangeAspect="1"/>
+            </wp:cNvGraphicFramePr>
+            <a:graphic xmlns:a="http://schemas.openxmlformats.org/drawingml/2006/main">
+              <a:graphicData uri="http://schemas.openxmlformats.org/drawingml/2006/picture">
+                <pic:pic xmlns:pic="http://schemas.openxmlformats.org/drawingml/2006/picture">
+                  <pic:nvPicPr>
+                    <pic:cNvPr id="0" name="Picture 18"/>
+                    <pic:cNvPicPr>
+                      <a:picLocks noChangeAspect="1" noChangeArrowheads="1"/>
+                    </pic:cNvPicPr>
+                  </pic:nvPicPr>
+                  <pic:blipFill>
+                    <a:blip r:embed="rId16" cstate="print"/>
+                    <a:srcRect/>
+                    <a:stretch>
+                      <a:fillRect/>
+                    </a:stretch>
+                  </pic:blipFill>
+                  <pic:spPr bwMode="auto">
+                    <a:xfrm>
+                      <a:off x="0" y="0"/>
+                      <a:ext cx="3890645" cy="1561465"/>
+                    </a:xfrm>
+                    <a:prstGeom prst="rect">
+                      <a:avLst/>
+                    </a:prstGeom>
+                    <a:noFill/>
+                    <a:ln w="9525">
+                      <a:noFill/>
+                      <a:miter lim="800000"/>
+                      <a:headEnd/>
+                      <a:tailEnd/>
+                    </a:ln>
+                  </pic:spPr>
+                </pic:pic>
+              </a:graphicData>
+            </a:graphic>
+          </wp:inline>
+        </w:drawing>
+      </w:r>
     </w:p>
     <w:p>
       <w:pPr>
@@ -101,8 +388,129 @@
 </w:document>
 </file>
 
+<file path=word/numbering.xml><?xml version="1.0" encoding="utf-8"?>
+<w:numbering xmlns:ve="http://schemas.openxmlformats.org/markup-compatibility/2006" xmlns:o="urn:schemas-microsoft-com:office:office" xmlns:r="http://schemas.openxmlformats.org/officeDocument/2006/relationships" xmlns:m="http://schemas.openxmlformats.org/officeDocument/2006/math" xmlns:v="urn:schemas-microsoft-com:vml" xmlns:wp="http://schemas.openxmlformats.org/drawingml/2006/wordprocessingDrawing" xmlns:w10="urn:schemas-microsoft-com:office:word" xmlns:w="http://schemas.openxmlformats.org/wordprocessingml/2006/main" xmlns:wne="http://schemas.microsoft.com/office/word/2006/wordml">
+  <w:abstractNum w:abstractNumId="0">
+    <w:nsid w:val="4C650DAB"/>
+    <w:multiLevelType w:val="hybridMultilevel"/>
+    <w:tmpl w:val="683AFA46"/>
+    <w:lvl w:ilvl="0" w:tplc="04090001">
+      <w:start w:val="1"/>
+      <w:numFmt w:val="bullet"/>
+      <w:lvlText w:val=""/>
+      <w:lvlJc w:val="left"/>
+      <w:pPr>
+        <w:ind w:left="720" w:hanging="360"/>
+      </w:pPr>
+      <w:rPr>
+        <w:rFonts w:ascii="Symbol" w:hAnsi="Symbol" w:hint="default"/>
+      </w:rPr>
+    </w:lvl>
+    <w:lvl w:ilvl="1" w:tplc="04090003" w:tentative="1">
+      <w:start w:val="1"/>
+      <w:numFmt w:val="bullet"/>
+      <w:lvlText w:val="o"/>
+      <w:lvlJc w:val="left"/>
+      <w:pPr>
+        <w:ind w:left="1440" w:hanging="360"/>
+      </w:pPr>
+      <w:rPr>
+        <w:rFonts w:ascii="Courier New" w:hAnsi="Courier New" w:cs="Courier New" w:hint="default"/>
+      </w:rPr>
+    </w:lvl>
+    <w:lvl w:ilvl="2" w:tplc="04090005" w:tentative="1">
+      <w:start w:val="1"/>
+      <w:numFmt w:val="bullet"/>
+      <w:lvlText w:val=""/>
+      <w:lvlJc w:val="left"/>
+      <w:pPr>
+        <w:ind w:left="2160" w:hanging="360"/>
+      </w:pPr>
+      <w:rPr>
+        <w:rFonts w:ascii="Wingdings" w:hAnsi="Wingdings" w:hint="default"/>
+      </w:rPr>
+    </w:lvl>
+    <w:lvl w:ilvl="3" w:tplc="04090001" w:tentative="1">
+      <w:start w:val="1"/>
+      <w:numFmt w:val="bullet"/>
+      <w:lvlText w:val=""/>
+      <w:lvlJc w:val="left"/>
+      <w:pPr>
+        <w:ind w:left="2880" w:hanging="360"/>
+      </w:pPr>
+      <w:rPr>
+        <w:rFonts w:ascii="Symbol" w:hAnsi="Symbol" w:hint="default"/>
+      </w:rPr>
+    </w:lvl>
+    <w:lvl w:ilvl="4" w:tplc="04090003" w:tentative="1">
+      <w:start w:val="1"/>
+      <w:numFmt w:val="bullet"/>
+      <w:lvlText w:val="o"/>
+      <w:lvlJc w:val="left"/>
+      <w:pPr>
+        <w:ind w:left="3600" w:hanging="360"/>
+      </w:pPr>
+      <w:rPr>
+        <w:rFonts w:ascii="Courier New" w:hAnsi="Courier New" w:cs="Courier New" w:hint="default"/>
+      </w:rPr>
+    </w:lvl>
+    <w:lvl w:ilvl="5" w:tplc="04090005" w:tentative="1">
+      <w:start w:val="1"/>
+      <w:numFmt w:val="bullet"/>
+      <w:lvlText w:val=""/>
+      <w:lvlJc w:val="left"/>
+      <w:pPr>
+        <w:ind w:left="4320" w:hanging="360"/>
+      </w:pPr>
+      <w:rPr>
+        <w:rFonts w:ascii="Wingdings" w:hAnsi="Wingdings" w:hint="default"/>
+      </w:rPr>
+    </w:lvl>
+    <w:lvl w:ilvl="6" w:tplc="04090001" w:tentative="1">
+      <w:start w:val="1"/>
+      <w:numFmt w:val="bullet"/>
+      <w:lvlText w:val=""/>
+      <w:lvlJc w:val="left"/>
+      <w:pPr>
+        <w:ind w:left="5040" w:hanging="360"/>
+      </w:pPr>
+      <w:rPr>
+        <w:rFonts w:ascii="Symbol" w:hAnsi="Symbol" w:hint="default"/>
+      </w:rPr>
+    </w:lvl>
+    <w:lvl w:ilvl="7" w:tplc="04090003" w:tentative="1">
+      <w:start w:val="1"/>
+      <w:numFmt w:val="bullet"/>
+      <w:lvlText w:val="o"/>
+      <w:lvlJc w:val="left"/>
+      <w:pPr>
+        <w:ind w:left="5760" w:hanging="360"/>
+      </w:pPr>
+      <w:rPr>
+        <w:rFonts w:ascii="Courier New" w:hAnsi="Courier New" w:cs="Courier New" w:hint="default"/>
+      </w:rPr>
+    </w:lvl>
+    <w:lvl w:ilvl="8" w:tplc="04090005" w:tentative="1">
+      <w:start w:val="1"/>
+      <w:numFmt w:val="bullet"/>
+      <w:lvlText w:val=""/>
+      <w:lvlJc w:val="left"/>
+      <w:pPr>
+        <w:ind w:left="6480" w:hanging="360"/>
+      </w:pPr>
+      <w:rPr>
+        <w:rFonts w:ascii="Wingdings" w:hAnsi="Wingdings" w:hint="default"/>
+      </w:rPr>
+    </w:lvl>
+  </w:abstractNum>
+  <w:num w:numId="1">
+    <w:abstractNumId w:val="0"/>
+  </w:num>
+</w:numbering>
+</file>
+
 <file path=word/styles.xml><?xml version="1.0" encoding="utf-8"?>
-<w:styles xmlns:mc="http://schemas.openxmlformats.org/markup-compatibility/2006" xmlns:r="http://schemas.openxmlformats.org/officeDocument/2006/relationships" xmlns:w="http://schemas.openxmlformats.org/wordprocessingml/2006/main" xmlns:w14="http://schemas.microsoft.com/office/word/2010/wordml" mc:Ignorable="w14">
+<w:styles xmlns:r="http://schemas.openxmlformats.org/officeDocument/2006/relationships" xmlns:w="http://schemas.openxmlformats.org/wordprocessingml/2006/main">
   <w:docDefaults>
     <w:rPrDefault>
       <w:rPr>
@@ -273,6 +681,7 @@
     <w:uiPriority w:val="99"/>
     <w:semiHidden/>
     <w:unhideWhenUsed/>
+    <w:qFormat/>
     <w:tblPr>
       <w:tblInd w:w="0" w:type="dxa"/>
       <w:tblCellMar>
@@ -344,6 +753,17 @@
         <w:right w:w="108" w:type="dxa"/>
       </w:tblCellMar>
     </w:tblPr>
+  </w:style>
+  <w:style w:type="paragraph" w:styleId="ListParagraph">
+    <w:name w:val="List Paragraph"/>
+    <w:basedOn w:val="Normal"/>
+    <w:uiPriority w:val="34"/>
+    <w:qFormat/>
+    <w:rsid w:val="00D873D3"/>
+    <w:pPr>
+      <w:ind w:left="720"/>
+      <w:contextualSpacing/>
+    </w:pPr>
   </w:style>
 </w:styles>
 </file>

</xml_diff>